<commit_message>
add ex02 cpp07 modif et ok
</commit_message>
<xml_diff>
--- a/Notes_CPP_Restructurees_Claires.docx
+++ b/Notes_CPP_Restructurees_Claires.docx
@@ -6446,10 +6446,7 @@
       </w:r>
       <w:r>
         <w:rPr>
-          <w:rFonts w:ascii="Cambria" w:hAnsi="Cambria" w:cs="Cambria"/>
-          <w:sz w:val="22"/>
-          <w:szCs w:val="22"/>
-          <w:highlight w:val="none"/>
+          <w:rStyle w:val="935"/>
         </w:rPr>
       </w:r>
       <w:r>
@@ -6603,9 +6600,6 @@
       </w:r>
       <w:r>
         <w:rPr>
-          <w:rFonts w:ascii="Cambria" w:hAnsi="Cambria" w:cs="Cambria"/>
-          <w:sz w:val="22"/>
-          <w:szCs w:val="22"/>
           <w:highlight w:val="none"/>
         </w:rPr>
       </w:r>
@@ -7973,11 +7967,13 @@
       </w:r>
       <w:r>
         <w:rPr>
-          <w:rFonts w:ascii="Cambria" w:hAnsi="Cambria" w:eastAsia="Cambria" w:cs="Cambria"/>
+          <w:rFonts w:ascii="Cambria" w:hAnsi="Cambria" w:cs="Cambria"/>
           <w:b w:val="0"/>
           <w:bCs w:val="0"/>
+          <w:color w:val="000000"/>
           <w:sz w:val="22"/>
           <w:szCs w:val="22"/>
+          <w:highlight w:val="none"/>
         </w:rPr>
       </w:r>
       <w:r>
@@ -8814,33 +8810,41 @@
       </w:r>
       <w:r>
         <w:rPr>
+          <w:rFonts w:ascii="Cambria" w:hAnsi="Cambria" w:cs="Cambria"/>
+          <w:sz w:val="22"/>
+          <w:szCs w:val="22"/>
+          <w:highlight w:val="none"/>
+        </w:rPr>
+      </w:r>
+      <w:r>
+        <w:rPr>
+          <w:rFonts w:ascii="Cambria" w:hAnsi="Cambria" w:cs="Cambria"/>
+          <w:sz w:val="22"/>
+          <w:szCs w:val="22"/>
+          <w:highlight w:val="none"/>
+        </w:rPr>
+      </w:r>
+    </w:p>
+    <w:p>
+      <w:pPr>
+        <w:pBdr/>
+        <w:spacing/>
+        <w:ind/>
+        <w:rPr>
           <w:rFonts w:ascii="Cambria" w:hAnsi="Cambria" w:eastAsia="Cambria" w:cs="Cambria"/>
           <w:sz w:val="22"/>
           <w:szCs w:val="22"/>
           <w:highlight w:val="none"/>
         </w:rPr>
-      </w:r>
-      <w:r>
-        <w:rPr>
-          <w:rFonts w:ascii="Cambria" w:hAnsi="Cambria" w:cs="Cambria"/>
-          <w:sz w:val="22"/>
-          <w:szCs w:val="22"/>
-          <w:highlight w:val="none"/>
-        </w:rPr>
-      </w:r>
-    </w:p>
-    <w:p>
-      <w:pPr>
-        <w:pBdr/>
-        <w:spacing/>
-        <w:ind/>
+      </w:pPr>
+      <w:r>
         <w:rPr>
           <w:rFonts w:ascii="Cambria" w:hAnsi="Cambria" w:eastAsia="Cambria" w:cs="Cambria"/>
           <w:sz w:val="22"/>
           <w:szCs w:val="22"/>
           <w:highlight w:val="none"/>
         </w:rPr>
-      </w:pPr>
+      </w:r>
       <w:r>
         <w:rPr>
           <w:rFonts w:ascii="Cambria" w:hAnsi="Cambria" w:eastAsia="Cambria" w:cs="Cambria"/>
@@ -8857,27 +8861,27 @@
           <w:highlight w:val="none"/>
         </w:rPr>
       </w:r>
-      <w:r>
+    </w:p>
+    <w:p>
+      <w:pPr>
+        <w:pBdr/>
+        <w:spacing/>
+        <w:ind/>
         <w:rPr>
           <w:rFonts w:ascii="Cambria" w:hAnsi="Cambria" w:eastAsia="Cambria" w:cs="Cambria"/>
           <w:sz w:val="22"/>
           <w:szCs w:val="22"/>
           <w:highlight w:val="none"/>
         </w:rPr>
-      </w:r>
-    </w:p>
-    <w:p>
-      <w:pPr>
-        <w:pBdr/>
-        <w:spacing/>
-        <w:ind/>
+      </w:pPr>
+      <w:r>
         <w:rPr>
           <w:rFonts w:ascii="Cambria" w:hAnsi="Cambria" w:eastAsia="Cambria" w:cs="Cambria"/>
           <w:sz w:val="22"/>
           <w:szCs w:val="22"/>
           <w:highlight w:val="none"/>
         </w:rPr>
-      </w:pPr>
+      </w:r>
       <w:r>
         <w:rPr>
           <w:rFonts w:ascii="Cambria" w:hAnsi="Cambria" w:eastAsia="Cambria" w:cs="Cambria"/>
@@ -8894,27 +8898,27 @@
           <w:highlight w:val="none"/>
         </w:rPr>
       </w:r>
-      <w:r>
+    </w:p>
+    <w:p>
+      <w:pPr>
+        <w:pBdr/>
+        <w:spacing/>
+        <w:ind/>
         <w:rPr>
           <w:rFonts w:ascii="Cambria" w:hAnsi="Cambria" w:eastAsia="Cambria" w:cs="Cambria"/>
           <w:sz w:val="22"/>
           <w:szCs w:val="22"/>
           <w:highlight w:val="none"/>
         </w:rPr>
-      </w:r>
-    </w:p>
-    <w:p>
-      <w:pPr>
-        <w:pBdr/>
-        <w:spacing/>
-        <w:ind/>
+      </w:pPr>
+      <w:r>
         <w:rPr>
           <w:rFonts w:ascii="Cambria" w:hAnsi="Cambria" w:eastAsia="Cambria" w:cs="Cambria"/>
           <w:sz w:val="22"/>
           <w:szCs w:val="22"/>
           <w:highlight w:val="none"/>
         </w:rPr>
-      </w:pPr>
+      </w:r>
       <w:r>
         <w:rPr>
           <w:rFonts w:ascii="Cambria" w:hAnsi="Cambria" w:eastAsia="Cambria" w:cs="Cambria"/>
@@ -8931,27 +8935,27 @@
           <w:highlight w:val="none"/>
         </w:rPr>
       </w:r>
-      <w:r>
+    </w:p>
+    <w:p>
+      <w:pPr>
+        <w:pBdr/>
+        <w:spacing/>
+        <w:ind/>
         <w:rPr>
           <w:rFonts w:ascii="Cambria" w:hAnsi="Cambria" w:eastAsia="Cambria" w:cs="Cambria"/>
           <w:sz w:val="22"/>
           <w:szCs w:val="22"/>
           <w:highlight w:val="none"/>
         </w:rPr>
-      </w:r>
-    </w:p>
-    <w:p>
-      <w:pPr>
-        <w:pBdr/>
-        <w:spacing/>
-        <w:ind/>
+      </w:pPr>
+      <w:r>
         <w:rPr>
           <w:rFonts w:ascii="Cambria" w:hAnsi="Cambria" w:eastAsia="Cambria" w:cs="Cambria"/>
           <w:sz w:val="22"/>
           <w:szCs w:val="22"/>
           <w:highlight w:val="none"/>
         </w:rPr>
-      </w:pPr>
+      </w:r>
       <w:r>
         <w:rPr>
           <w:rFonts w:ascii="Cambria" w:hAnsi="Cambria" w:eastAsia="Cambria" w:cs="Cambria"/>
@@ -8968,27 +8972,27 @@
           <w:highlight w:val="none"/>
         </w:rPr>
       </w:r>
-      <w:r>
+    </w:p>
+    <w:p>
+      <w:pPr>
+        <w:pBdr/>
+        <w:spacing/>
+        <w:ind/>
         <w:rPr>
           <w:rFonts w:ascii="Cambria" w:hAnsi="Cambria" w:eastAsia="Cambria" w:cs="Cambria"/>
           <w:sz w:val="22"/>
           <w:szCs w:val="22"/>
           <w:highlight w:val="none"/>
         </w:rPr>
-      </w:r>
-    </w:p>
-    <w:p>
-      <w:pPr>
-        <w:pBdr/>
-        <w:spacing/>
-        <w:ind/>
+      </w:pPr>
+      <w:r>
         <w:rPr>
           <w:rFonts w:ascii="Cambria" w:hAnsi="Cambria" w:eastAsia="Cambria" w:cs="Cambria"/>
           <w:sz w:val="22"/>
           <w:szCs w:val="22"/>
           <w:highlight w:val="none"/>
         </w:rPr>
-      </w:pPr>
+      </w:r>
       <w:r>
         <w:rPr>
           <w:rFonts w:ascii="Cambria" w:hAnsi="Cambria" w:eastAsia="Cambria" w:cs="Cambria"/>
@@ -9005,27 +9009,27 @@
           <w:highlight w:val="none"/>
         </w:rPr>
       </w:r>
-      <w:r>
+    </w:p>
+    <w:p>
+      <w:pPr>
+        <w:pBdr/>
+        <w:spacing/>
+        <w:ind/>
         <w:rPr>
           <w:rFonts w:ascii="Cambria" w:hAnsi="Cambria" w:eastAsia="Cambria" w:cs="Cambria"/>
           <w:sz w:val="22"/>
           <w:szCs w:val="22"/>
           <w:highlight w:val="none"/>
         </w:rPr>
-      </w:r>
-    </w:p>
-    <w:p>
-      <w:pPr>
-        <w:pBdr/>
-        <w:spacing/>
-        <w:ind/>
+      </w:pPr>
+      <w:r>
         <w:rPr>
           <w:rFonts w:ascii="Cambria" w:hAnsi="Cambria" w:eastAsia="Cambria" w:cs="Cambria"/>
           <w:sz w:val="22"/>
           <w:szCs w:val="22"/>
           <w:highlight w:val="none"/>
         </w:rPr>
-      </w:pPr>
+      </w:r>
       <w:r>
         <w:rPr>
           <w:rFonts w:ascii="Cambria" w:hAnsi="Cambria" w:eastAsia="Cambria" w:cs="Cambria"/>
@@ -9042,27 +9046,27 @@
           <w:highlight w:val="none"/>
         </w:rPr>
       </w:r>
-      <w:r>
+    </w:p>
+    <w:p>
+      <w:pPr>
+        <w:pBdr/>
+        <w:spacing/>
+        <w:ind/>
         <w:rPr>
           <w:rFonts w:ascii="Cambria" w:hAnsi="Cambria" w:eastAsia="Cambria" w:cs="Cambria"/>
           <w:sz w:val="22"/>
           <w:szCs w:val="22"/>
           <w:highlight w:val="none"/>
         </w:rPr>
-      </w:r>
-    </w:p>
-    <w:p>
-      <w:pPr>
-        <w:pBdr/>
-        <w:spacing/>
-        <w:ind/>
+      </w:pPr>
+      <w:r>
         <w:rPr>
           <w:rFonts w:ascii="Cambria" w:hAnsi="Cambria" w:eastAsia="Cambria" w:cs="Cambria"/>
           <w:sz w:val="22"/>
           <w:szCs w:val="22"/>
           <w:highlight w:val="none"/>
         </w:rPr>
-      </w:pPr>
+      </w:r>
       <w:r>
         <w:rPr>
           <w:rFonts w:ascii="Cambria" w:hAnsi="Cambria" w:eastAsia="Cambria" w:cs="Cambria"/>
@@ -9079,27 +9083,27 @@
           <w:highlight w:val="none"/>
         </w:rPr>
       </w:r>
-      <w:r>
+    </w:p>
+    <w:p>
+      <w:pPr>
+        <w:pBdr/>
+        <w:spacing/>
+        <w:ind/>
         <w:rPr>
           <w:rFonts w:ascii="Cambria" w:hAnsi="Cambria" w:eastAsia="Cambria" w:cs="Cambria"/>
           <w:sz w:val="22"/>
           <w:szCs w:val="22"/>
           <w:highlight w:val="none"/>
         </w:rPr>
-      </w:r>
-    </w:p>
-    <w:p>
-      <w:pPr>
-        <w:pBdr/>
-        <w:spacing/>
-        <w:ind/>
+      </w:pPr>
+      <w:r>
         <w:rPr>
           <w:rFonts w:ascii="Cambria" w:hAnsi="Cambria" w:eastAsia="Cambria" w:cs="Cambria"/>
           <w:sz w:val="22"/>
           <w:szCs w:val="22"/>
           <w:highlight w:val="none"/>
         </w:rPr>
-      </w:pPr>
+      </w:r>
       <w:r>
         <w:rPr>
           <w:rFonts w:ascii="Cambria" w:hAnsi="Cambria" w:eastAsia="Cambria" w:cs="Cambria"/>
@@ -9116,27 +9120,27 @@
           <w:highlight w:val="none"/>
         </w:rPr>
       </w:r>
-      <w:r>
+    </w:p>
+    <w:p>
+      <w:pPr>
+        <w:pBdr/>
+        <w:spacing/>
+        <w:ind/>
         <w:rPr>
           <w:rFonts w:ascii="Cambria" w:hAnsi="Cambria" w:eastAsia="Cambria" w:cs="Cambria"/>
           <w:sz w:val="22"/>
           <w:szCs w:val="22"/>
           <w:highlight w:val="none"/>
         </w:rPr>
-      </w:r>
-    </w:p>
-    <w:p>
-      <w:pPr>
-        <w:pBdr/>
-        <w:spacing/>
-        <w:ind/>
+      </w:pPr>
+      <w:r>
         <w:rPr>
           <w:rFonts w:ascii="Cambria" w:hAnsi="Cambria" w:eastAsia="Cambria" w:cs="Cambria"/>
           <w:sz w:val="22"/>
           <w:szCs w:val="22"/>
           <w:highlight w:val="none"/>
         </w:rPr>
-      </w:pPr>
+      </w:r>
       <w:r>
         <w:rPr>
           <w:rFonts w:ascii="Cambria" w:hAnsi="Cambria" w:eastAsia="Cambria" w:cs="Cambria"/>
@@ -9153,27 +9157,27 @@
           <w:highlight w:val="none"/>
         </w:rPr>
       </w:r>
-      <w:r>
+    </w:p>
+    <w:p>
+      <w:pPr>
+        <w:pBdr/>
+        <w:spacing/>
+        <w:ind/>
         <w:rPr>
           <w:rFonts w:ascii="Cambria" w:hAnsi="Cambria" w:eastAsia="Cambria" w:cs="Cambria"/>
           <w:sz w:val="22"/>
           <w:szCs w:val="22"/>
           <w:highlight w:val="none"/>
         </w:rPr>
-      </w:r>
-    </w:p>
-    <w:p>
-      <w:pPr>
-        <w:pBdr/>
-        <w:spacing/>
-        <w:ind/>
+      </w:pPr>
+      <w:r>
         <w:rPr>
           <w:rFonts w:ascii="Cambria" w:hAnsi="Cambria" w:eastAsia="Cambria" w:cs="Cambria"/>
           <w:sz w:val="22"/>
           <w:szCs w:val="22"/>
           <w:highlight w:val="none"/>
         </w:rPr>
-      </w:pPr>
+      </w:r>
       <w:r>
         <w:rPr>
           <w:rFonts w:ascii="Cambria" w:hAnsi="Cambria" w:eastAsia="Cambria" w:cs="Cambria"/>
@@ -9190,27 +9194,27 @@
           <w:highlight w:val="none"/>
         </w:rPr>
       </w:r>
-      <w:r>
+    </w:p>
+    <w:p>
+      <w:pPr>
+        <w:pBdr/>
+        <w:spacing/>
+        <w:ind/>
         <w:rPr>
           <w:rFonts w:ascii="Cambria" w:hAnsi="Cambria" w:eastAsia="Cambria" w:cs="Cambria"/>
           <w:sz w:val="22"/>
           <w:szCs w:val="22"/>
           <w:highlight w:val="none"/>
         </w:rPr>
-      </w:r>
-    </w:p>
-    <w:p>
-      <w:pPr>
-        <w:pBdr/>
-        <w:spacing/>
-        <w:ind/>
+      </w:pPr>
+      <w:r>
         <w:rPr>
           <w:rFonts w:ascii="Cambria" w:hAnsi="Cambria" w:eastAsia="Cambria" w:cs="Cambria"/>
           <w:sz w:val="22"/>
           <w:szCs w:val="22"/>
           <w:highlight w:val="none"/>
         </w:rPr>
-      </w:pPr>
+      </w:r>
       <w:r>
         <w:rPr>
           <w:rFonts w:ascii="Cambria" w:hAnsi="Cambria" w:eastAsia="Cambria" w:cs="Cambria"/>
@@ -9227,27 +9231,27 @@
           <w:highlight w:val="none"/>
         </w:rPr>
       </w:r>
-      <w:r>
+    </w:p>
+    <w:p>
+      <w:pPr>
+        <w:pBdr/>
+        <w:spacing/>
+        <w:ind/>
         <w:rPr>
           <w:rFonts w:ascii="Cambria" w:hAnsi="Cambria" w:eastAsia="Cambria" w:cs="Cambria"/>
           <w:sz w:val="22"/>
           <w:szCs w:val="22"/>
           <w:highlight w:val="none"/>
         </w:rPr>
-      </w:r>
-    </w:p>
-    <w:p>
-      <w:pPr>
-        <w:pBdr/>
-        <w:spacing/>
-        <w:ind/>
+      </w:pPr>
+      <w:r>
         <w:rPr>
           <w:rFonts w:ascii="Cambria" w:hAnsi="Cambria" w:eastAsia="Cambria" w:cs="Cambria"/>
           <w:sz w:val="22"/>
           <w:szCs w:val="22"/>
           <w:highlight w:val="none"/>
         </w:rPr>
-      </w:pPr>
+      </w:r>
       <w:r>
         <w:rPr>
           <w:rFonts w:ascii="Cambria" w:hAnsi="Cambria" w:eastAsia="Cambria" w:cs="Cambria"/>
@@ -9264,27 +9268,27 @@
           <w:highlight w:val="none"/>
         </w:rPr>
       </w:r>
-      <w:r>
+    </w:p>
+    <w:p>
+      <w:pPr>
+        <w:pBdr/>
+        <w:spacing/>
+        <w:ind/>
         <w:rPr>
           <w:rFonts w:ascii="Cambria" w:hAnsi="Cambria" w:eastAsia="Cambria" w:cs="Cambria"/>
           <w:sz w:val="22"/>
           <w:szCs w:val="22"/>
           <w:highlight w:val="none"/>
         </w:rPr>
-      </w:r>
-    </w:p>
-    <w:p>
-      <w:pPr>
-        <w:pBdr/>
-        <w:spacing/>
-        <w:ind/>
+      </w:pPr>
+      <w:r>
         <w:rPr>
           <w:rFonts w:ascii="Cambria" w:hAnsi="Cambria" w:eastAsia="Cambria" w:cs="Cambria"/>
           <w:sz w:val="22"/>
           <w:szCs w:val="22"/>
           <w:highlight w:val="none"/>
         </w:rPr>
-      </w:pPr>
+      </w:r>
       <w:r>
         <w:rPr>
           <w:rFonts w:ascii="Cambria" w:hAnsi="Cambria" w:eastAsia="Cambria" w:cs="Cambria"/>
@@ -9301,20 +9305,40 @@
           <w:highlight w:val="none"/>
         </w:rPr>
       </w:r>
-      <w:r>
+    </w:p>
+    <w:p>
+      <w:pPr>
+        <w:pBdr/>
+        <w:spacing/>
+        <w:ind/>
         <w:rPr>
           <w:rFonts w:ascii="Cambria" w:hAnsi="Cambria" w:eastAsia="Cambria" w:cs="Cambria"/>
+          <w:b/>
+          <w:bCs/>
           <w:sz w:val="22"/>
           <w:szCs w:val="22"/>
           <w:highlight w:val="none"/>
-        </w:rPr>
-      </w:r>
-    </w:p>
-    <w:p>
-      <w:pPr>
-        <w:pBdr/>
-        <w:spacing/>
-        <w:ind/>
+          <w14:ligatures w14:val="none"/>
+        </w:rPr>
+      </w:pPr>
+      <w:r>
+        <w:rPr>
+          <w:highlight w:val="none"/>
+        </w:rPr>
+      </w:r>
+      <w:r>
+        <w:rPr>
+          <w:rStyle w:val="935"/>
+        </w:rPr>
+        <w:t xml:space="preserve">21. 21. STL c++ :</w:t>
+      </w:r>
+      <w:r>
+        <w:rPr>
+          <w:rStyle w:val="935"/>
+        </w:rPr>
+        <w:br/>
+      </w:r>
+      <w:r>
         <w:rPr>
           <w:rFonts w:ascii="Cambria" w:hAnsi="Cambria" w:eastAsia="Cambria" w:cs="Cambria"/>
           <w:b w:val="0"/>
@@ -9323,7 +9347,16 @@
           <w:szCs w:val="22"/>
           <w:highlight w:val="none"/>
         </w:rPr>
-      </w:pPr>
+        <w:t xml:space="preserve">standard template library</w:t>
+        <w:br/>
+        <w:t xml:space="preserve">deux choses :</w:t>
+        <w:br/>
+        <w:t xml:space="preserve">- les containers</w:t>
+        <w:br/>
+        <w:t xml:space="preserve">- les algorithm</w:t>
+        <w:br/>
+        <w:br/>
+      </w:r>
       <w:r>
         <w:rPr>
           <w:rFonts w:ascii="Cambria" w:hAnsi="Cambria" w:eastAsia="Cambria" w:cs="Cambria"/>
@@ -9333,9 +9366,10 @@
           <w:szCs w:val="22"/>
           <w:highlight w:val="none"/>
         </w:rPr>
-        <w:t xml:space="preserve">Specialization :</w:t>
+        <w:t xml:space="preserve">Les containers :</w:t>
         <w:br/>
         <w:br/>
+        <w:t xml:space="preserve">#include &lt;list&gt;</w:t>
       </w:r>
       <w:r>
         <w:rPr>
@@ -9346,92 +9380,265 @@
           <w:szCs w:val="22"/>
           <w:highlight w:val="none"/>
         </w:rPr>
+        <w:br/>
       </w:r>
       <w:r>
         <w:rPr>
           <w:rFonts w:ascii="Cambria" w:hAnsi="Cambria" w:eastAsia="Cambria" w:cs="Cambria"/>
-          <w:b w:val="0"/>
-          <w:bCs w:val="0"/>
+          <w:b/>
+          <w:bCs/>
           <w:sz w:val="22"/>
           <w:szCs w:val="22"/>
           <w:highlight w:val="none"/>
         </w:rPr>
+        <w:t xml:space="preserve">std::list&lt;int&gt;</w:t>
+        <w:br/>
+        <w:t xml:space="preserve">- liste qui va contenir des int (template)</w:t>
+        <w:br/>
+        <w:t xml:space="preserve">- permet d’operer sur une list (list.push_back(1))</w:t>
+        <w:br/>
+        <w:t xml:space="preserve">- permet d’utiliser un iterator (equivalent container STL d’un pointeur)</w:t>
+        <w:br/>
+        <w:tab/>
+        <w:t xml:space="preserve">std::list&lt;int&gt;::const_iterator</w:t>
+        <w:tab/>
+        <w:tab/>
+        <w:t xml:space="preserve">it;</w:t>
+        <w:br/>
+        <w:tab/>
+      </w:r>
+      <w:r>
+        <w:rPr>
+          <w:rFonts w:ascii="Cambria" w:hAnsi="Cambria" w:eastAsia="Cambria" w:cs="Cambria"/>
+          <w:b/>
+          <w:bCs/>
+          <w:sz w:val="22"/>
+          <w:szCs w:val="22"/>
+          <w:highlight w:val="none"/>
+        </w:rPr>
+        <w:t xml:space="preserve">std::list&lt;int&gt;::const_iterator</w:t>
+        <w:tab/>
+        <w:tab/>
+        <w:t xml:space="preserve">ite = list.end()</w:t>
+      </w:r>
+      <w:r>
+        <w:rPr>
+          <w:rFonts w:ascii="Cambria" w:hAnsi="Cambria" w:eastAsia="Cambria" w:cs="Cambria"/>
+          <w:b/>
+          <w:bCs/>
+          <w:sz w:val="22"/>
+          <w:szCs w:val="22"/>
+          <w:highlight w:val="none"/>
+        </w:rPr>
+        <w:t xml:space="preserve">;</w:t>
+        <w:br/>
+        <w:br/>
+        <w:t xml:space="preserve">#include &lt;map&gt;</w:t>
+        <w:br/>
+        <w:t xml:space="preserve">std::map &lt;&gt;:</w:t>
+        <w:br/>
+        <w:t xml:space="preserve">&lt;std::string, operation*&gt;</w:t>
+        <w:tab/>
+        <w:tab/>
+        <w:t xml:space="preserve">map;</w:t>
+        <w:br/>
+        <w:t xml:space="preserve">- on peut utiliser ce qu on veut comme variable clef</w:t>
+        <w:br/>
+        <w:t xml:space="preserve">- utile pour le polymorphisme sous typage</w:t>
+      </w:r>
+      <w:r>
+        <w:rPr>
+          <w:b w:val="0"/>
+          <w:bCs w:val="0"/>
+        </w:rPr>
       </w:r>
     </w:p>
     <w:p>
       <w:pPr>
-        <w:pStyle w:val="922"/>
-        <w:pBdr/>
-        <w:spacing/>
-        <w:ind/>
-        <w:rPr>
-          <w:highlight w:val="none"/>
-        </w:rPr>
-      </w:pPr>
-      <w:r>
-        <w:rPr>
-          <w:highlight w:val="none"/>
-        </w:rPr>
-      </w:r>
-      <w:r>
-        <w:rPr>
-          <w:highlight w:val="none"/>
-        </w:rPr>
-      </w:r>
-      <w:r>
-        <w:rPr>
-          <w:highlight w:val="none"/>
+        <w:pBdr/>
+        <w:spacing/>
+        <w:ind/>
+        <w:rPr>
+          <w:b/>
+          <w:bCs/>
+          <w14:ligatures w14:val="none"/>
+        </w:rPr>
+      </w:pPr>
+      <w:r>
+        <w:rPr>
+          <w:b/>
+          <w:bCs/>
+        </w:rPr>
+      </w:r>
+      <w:r>
+        <mc:AlternateContent>
+          <mc:Choice Requires="wpg">
+            <w:drawing>
+              <wp:anchor xmlns:wp="http://schemas.openxmlformats.org/drawingml/2006/wordprocessingDrawing" xmlns:wp14="http://schemas.microsoft.com/office/word/2010/wordprocessingDrawing" distT="0" distB="0" distL="115200" distR="115200" simplePos="0" relativeHeight="59392" behindDoc="1" locked="0" layoutInCell="1" allowOverlap="1">
+                <wp:simplePos x="0" y="0"/>
+                <wp:positionH relativeFrom="column">
+                  <wp:posOffset>0</wp:posOffset>
+                </wp:positionH>
+                <wp:positionV relativeFrom="paragraph">
+                  <wp:posOffset>572599</wp:posOffset>
+                </wp:positionV>
+                <wp:extent cx="3967136" cy="4169123"/>
+                <wp:effectExtent l="0" t="0" r="0" b="0"/>
+                <wp:wrapNone/>
+                <wp:docPr id="19" name=""/>
+                <wp:cNvGraphicFramePr>
+                  <a:graphicFrameLocks xmlns:a="http://schemas.openxmlformats.org/drawingml/2006/main" noChangeAspect="1"/>
+                </wp:cNvGraphicFramePr>
+                <a:graphic xmlns:a="http://schemas.openxmlformats.org/drawingml/2006/main">
+                  <a:graphicData uri="http://schemas.openxmlformats.org/drawingml/2006/picture">
+                    <pic:pic xmlns:pic="http://schemas.openxmlformats.org/drawingml/2006/picture">
+                      <pic:nvPicPr>
+                        <pic:cNvPr id="1952380883" name=""/>
+                        <pic:cNvPicPr>
+                          <a:picLocks noChangeAspect="1"/>
+                        </pic:cNvPicPr>
+                        <pic:nvPr/>
+                      </pic:nvPicPr>
+                      <pic:blipFill>
+                        <a:blip r:embed="rId28"/>
+                        <a:stretch/>
+                      </pic:blipFill>
+                      <pic:spPr bwMode="auto">
+                        <a:xfrm flipH="0" flipV="0">
+                          <a:off x="0" y="0"/>
+                          <a:ext cx="3967136" cy="4169122"/>
+                        </a:xfrm>
+                        <a:prstGeom prst="rect">
+                          <a:avLst/>
+                        </a:prstGeom>
+                      </pic:spPr>
+                    </pic:pic>
+                  </a:graphicData>
+                </a:graphic>
+              </wp:anchor>
+            </w:drawing>
+          </mc:Choice>
+          <mc:Fallback>
+            <w:pict>
+              <v:shapetype id="_x0000_t75" coordsize="21600,21600" o:spt="75" o:preferrelative="t" path="m@4@5l@4@11@9@11@9@5xe" filled="f" stroked="f">
+                <v:stroke joinstyle="miter"/>
+                <v:formulas>
+                  <v:f eqn="if lineDrawn pixelLineWidth 0"/>
+                  <v:f eqn="sum @0 1 0"/>
+                  <v:f eqn="sum 0 0 @1"/>
+                  <v:f eqn="prod @2 1 2"/>
+                  <v:f eqn="prod @3 21600 pixelWidth"/>
+                  <v:f eqn="prod @3 21600 pixelHeight"/>
+                  <v:f eqn="sum @0 0 1"/>
+                  <v:f eqn="prod @6 1 2"/>
+                  <v:f eqn="prod @7 21600 pixelWidth"/>
+                  <v:f eqn="sum @8 21600 0"/>
+                  <v:f eqn="prod @7 21600 pixelHeight"/>
+                  <v:f eqn="sum @10 21600 0"/>
+                </v:formulas>
+                <v:path o:extrusionok="f" gradientshapeok="t" o:connecttype="rect"/>
+                <o:lock v:ext="edit" aspectratio="t"/>
+              </v:shapetype>
+              <v:shape id="_x0000_i18" o:spid="_x0000_s18" type="#_x0000_t75" style="position:absolute;z-index:-59392;o:allowoverlap:true;o:allowincell:true;mso-position-horizontal-relative:text;margin-left:0.00pt;mso-position-horizontal:absolute;mso-position-vertical-relative:text;margin-top:45.09pt;mso-position-vertical:absolute;width:312.37pt;height:328.28pt;mso-wrap-distance-left:9.07pt;mso-wrap-distance-top:0.00pt;mso-wrap-distance-right:9.07pt;mso-wrap-distance-bottom:0.00pt;z-index:1;" stroked="false">
+                <v:imagedata r:id="rId28" o:title=""/>
+                <o:lock v:ext="edit" rotation="t"/>
+              </v:shape>
+            </w:pict>
+          </mc:Fallback>
+        </mc:AlternateContent>
+      </w:r>
+      <w:r>
+        <w:rPr>
+          <w:b/>
+          <w:bCs/>
+        </w:rPr>
+      </w:r>
+      <w:r>
+        <w:rPr>
+          <w:b/>
+          <w:bCs/>
+        </w:rPr>
+        <w:t xml:space="preserve">#include &lt;vector&gt;</w:t>
+        <w:br/>
+        <w:t xml:space="preserve">std::vector&lt;int&gt;</w:t>
+        <w:br/>
+        <w:t xml:space="preserve">- un tableau qui peut contenir ce qu on veut</w:t>
+      </w:r>
+      <w:r>
+        <w:rPr>
+          <w:b/>
+          <w:bCs/>
         </w:rPr>
       </w:r>
     </w:p>
     <w:p>
       <w:pPr>
-        <w:pStyle w:val="922"/>
-        <w:pBdr/>
-        <w:spacing/>
-        <w:ind/>
-        <w:rPr>
-          <w:highlight w:val="none"/>
-        </w:rPr>
-      </w:pPr>
-      <w:r>
-        <w:rPr>
-          <w:highlight w:val="none"/>
-        </w:rPr>
-      </w:r>
-      <w:r>
-        <w:rPr>
-          <w:highlight w:val="none"/>
-        </w:rPr>
-      </w:r>
-      <w:r>
-        <w:rPr>
-          <w:highlight w:val="none"/>
+        <w:pBdr/>
+        <w:spacing/>
+        <w:ind/>
+        <w:rPr>
+          <w:b w:val="0"/>
+          <w:bCs w:val="0"/>
+          <w14:ligatures w14:val="none"/>
+        </w:rPr>
+      </w:pPr>
+      <w:r>
+        <w:rPr>
+          <w:b w:val="0"/>
+          <w:bCs w:val="0"/>
+        </w:rPr>
+      </w:r>
+      <w:r>
+        <w:rPr>
+          <w:b w:val="0"/>
+          <w:bCs w:val="0"/>
+        </w:rPr>
+      </w:r>
+      <w:r>
+        <w:rPr>
+          <w:b w:val="0"/>
+          <w:bCs w:val="0"/>
         </w:rPr>
       </w:r>
     </w:p>
     <w:p>
       <w:pPr>
-        <w:pStyle w:val="922"/>
-        <w:pBdr/>
-        <w:spacing/>
-        <w:ind/>
-        <w:rPr>
+        <w:pBdr/>
+        <w:spacing/>
+        <w:ind/>
+        <w:rPr>
+          <w:b w:val="0"/>
+          <w:bCs w:val="0"/>
+          <w14:ligatures w14:val="none"/>
+        </w:rPr>
+      </w:pPr>
+      <w:r>
+        <w:rPr>
+          <w:rFonts w:ascii="Cambria" w:hAnsi="Cambria" w:eastAsia="Cambria" w:cs="Cambria"/>
+          <w:b/>
+          <w:bCs/>
+          <w:sz w:val="22"/>
+          <w:szCs w:val="22"/>
           <w:highlight w:val="none"/>
         </w:rPr>
-      </w:pPr>
-      <w:r>
-        <w:rPr>
+      </w:r>
+      <w:r>
+        <w:rPr>
+          <w:rFonts w:ascii="Cambria" w:hAnsi="Cambria" w:eastAsia="Cambria" w:cs="Cambria"/>
+          <w:b/>
+          <w:bCs/>
+          <w:sz w:val="22"/>
+          <w:szCs w:val="22"/>
           <w:highlight w:val="none"/>
         </w:rPr>
       </w:r>
       <w:r>
         <w:rPr>
-          <w:highlight w:val="none"/>
-        </w:rPr>
-      </w:r>
-      <w:r>
-        <w:rPr>
+          <w:rFonts w:ascii="Cambria" w:hAnsi="Cambria" w:eastAsia="Cambria" w:cs="Cambria"/>
+          <w:b/>
+          <w:bCs/>
+          <w:sz w:val="22"/>
+          <w:szCs w:val="22"/>
           <w:highlight w:val="none"/>
         </w:rPr>
       </w:r>
@@ -9443,21 +9650,167 @@
         <w:spacing/>
         <w:ind/>
         <w:rPr>
+          <w:b/>
+          <w:bCs/>
+          <w:color w:val="000000" w:themeColor="text1"/>
           <w:highlight w:val="none"/>
         </w:rPr>
       </w:pPr>
       <w:r>
         <w:rPr>
+          <w:b/>
+          <w:bCs/>
+          <w:color w:val="000000" w:themeColor="text1"/>
           <w:highlight w:val="none"/>
         </w:rPr>
       </w:r>
       <w:r>
         <w:rPr>
+          <w:rFonts w:ascii="Cambria" w:hAnsi="Cambria" w:eastAsia="Cambria" w:cs="Cambria"/>
+          <w:b/>
+          <w:bCs/>
+          <w:color w:val="000000" w:themeColor="text1"/>
+          <w:sz w:val="22"/>
+          <w:szCs w:val="22"/>
           <w:highlight w:val="none"/>
         </w:rPr>
-      </w:r>
-      <w:r>
-        <w:rPr>
+        <w:t xml:space="preserve">les algorithm</w:t>
+      </w:r>
+      <w:r>
+        <w:rPr>
+          <w:rFonts w:ascii="Cambria" w:hAnsi="Cambria" w:eastAsia="Cambria" w:cs="Cambria"/>
+          <w:b/>
+          <w:bCs/>
+          <w:color w:val="000000" w:themeColor="text1"/>
+          <w:sz w:val="22"/>
+          <w:szCs w:val="22"/>
+          <w:highlight w:val="none"/>
+        </w:rPr>
+        <w:t xml:space="preserve"> :</w:t>
+        <w:br/>
+        <w:t xml:space="preserve">#include &lt;algorithm&gt;</w:t>
+        <w:br/>
+      </w:r>
+      <w:r>
+        <w:rPr>
+          <w:rFonts w:ascii="cambria" w:hAnsi="cambria" w:eastAsia="cambria" w:cs="cambria"/>
+          <w:b/>
+          <w:bCs/>
+          <w:color w:val="000000" w:themeColor="text1"/>
+          <w:sz w:val="22"/>
+          <w:szCs w:val="22"/>
+          <w:highlight w:val="none"/>
+        </w:rPr>
+        <w:t xml:space="preserve">- une collection d algo pre-imple</w:t>
+      </w:r>
+      <w:r>
+        <w:rPr>
+          <w:rFonts w:ascii="cambria" w:hAnsi="cambria" w:eastAsia="cambria" w:cs="cambria"/>
+          <w:b/>
+          <w:bCs/>
+          <w:color w:val="000000" w:themeColor="text1"/>
+          <w:sz w:val="22"/>
+          <w:szCs w:val="22"/>
+          <w:highlight w:val="none"/>
+        </w:rPr>
+        <w:t xml:space="preserve">menter</w:t>
+        <w:br/>
+        <w:t xml:space="preserve">- permet d effectuer des operations standard (exemple : for_each, appliquer l’operation sur chaque elements)</w:t>
+        <w:br/>
+      </w:r>
+      <w:r>
+        <mc:AlternateContent>
+          <mc:Choice Requires="wpg">
+            <w:drawing>
+              <wp:anchor xmlns:wp="http://schemas.openxmlformats.org/drawingml/2006/wordprocessingDrawing" xmlns:wp14="http://schemas.microsoft.com/office/word/2010/wordprocessingDrawing" distT="0" distB="0" distL="115200" distR="115200" simplePos="0" relativeHeight="61440" behindDoc="1" locked="0" layoutInCell="1" allowOverlap="1">
+                <wp:simplePos x="0" y="0"/>
+                <wp:positionH relativeFrom="column">
+                  <wp:posOffset>0</wp:posOffset>
+                </wp:positionH>
+                <wp:positionV relativeFrom="paragraph">
+                  <wp:posOffset>986202</wp:posOffset>
+                </wp:positionV>
+                <wp:extent cx="3941400" cy="4043672"/>
+                <wp:effectExtent l="0" t="0" r="0" b="0"/>
+                <wp:wrapNone/>
+                <wp:docPr id="20" name=""/>
+                <wp:cNvGraphicFramePr>
+                  <a:graphicFrameLocks xmlns:a="http://schemas.openxmlformats.org/drawingml/2006/main" noChangeAspect="1"/>
+                </wp:cNvGraphicFramePr>
+                <a:graphic xmlns:a="http://schemas.openxmlformats.org/drawingml/2006/main">
+                  <a:graphicData uri="http://schemas.openxmlformats.org/drawingml/2006/picture">
+                    <pic:pic xmlns:pic="http://schemas.openxmlformats.org/drawingml/2006/picture">
+                      <pic:nvPicPr>
+                        <pic:cNvPr id="196614658" name=""/>
+                        <pic:cNvPicPr>
+                          <a:picLocks noChangeAspect="1"/>
+                        </pic:cNvPicPr>
+                        <pic:nvPr/>
+                      </pic:nvPicPr>
+                      <pic:blipFill>
+                        <a:blip r:embed="rId29"/>
+                        <a:stretch/>
+                      </pic:blipFill>
+                      <pic:spPr bwMode="auto">
+                        <a:xfrm flipH="0" flipV="0">
+                          <a:off x="0" y="0"/>
+                          <a:ext cx="3941399" cy="4043671"/>
+                        </a:xfrm>
+                        <a:prstGeom prst="rect">
+                          <a:avLst/>
+                        </a:prstGeom>
+                      </pic:spPr>
+                    </pic:pic>
+                  </a:graphicData>
+                </a:graphic>
+              </wp:anchor>
+            </w:drawing>
+          </mc:Choice>
+          <mc:Fallback>
+            <w:pict>
+              <v:shapetype id="_x0000_t75" coordsize="21600,21600" o:spt="75" o:preferrelative="t" path="m@4@5l@4@11@9@11@9@5xe" filled="f" stroked="f">
+                <v:stroke joinstyle="miter"/>
+                <v:formulas>
+                  <v:f eqn="if lineDrawn pixelLineWidth 0"/>
+                  <v:f eqn="sum @0 1 0"/>
+                  <v:f eqn="sum 0 0 @1"/>
+                  <v:f eqn="prod @2 1 2"/>
+                  <v:f eqn="prod @3 21600 pixelWidth"/>
+                  <v:f eqn="prod @3 21600 pixelHeight"/>
+                  <v:f eqn="sum @0 0 1"/>
+                  <v:f eqn="prod @6 1 2"/>
+                  <v:f eqn="prod @7 21600 pixelWidth"/>
+                  <v:f eqn="sum @8 21600 0"/>
+                  <v:f eqn="prod @7 21600 pixelHeight"/>
+                  <v:f eqn="sum @10 21600 0"/>
+                </v:formulas>
+                <v:path o:extrusionok="f" gradientshapeok="t" o:connecttype="rect"/>
+                <o:lock v:ext="edit" aspectratio="t"/>
+              </v:shapetype>
+              <v:shape id="_x0000_i19" o:spid="_x0000_s19" type="#_x0000_t75" style="position:absolute;z-index:-61440;o:allowoverlap:true;o:allowincell:true;mso-position-horizontal-relative:text;margin-left:0.00pt;mso-position-horizontal:absolute;mso-position-vertical-relative:text;margin-top:77.65pt;mso-position-vertical:absolute;width:310.35pt;height:318.40pt;mso-wrap-distance-left:9.07pt;mso-wrap-distance-top:0.00pt;mso-wrap-distance-right:9.07pt;mso-wrap-distance-bottom:0.00pt;z-index:1;" stroked="false">
+                <v:imagedata r:id="rId29" o:title=""/>
+                <o:lock v:ext="edit" rotation="t"/>
+              </v:shape>
+            </w:pict>
+          </mc:Fallback>
+        </mc:AlternateContent>
+      </w:r>
+      <w:r>
+        <w:rPr>
+          <w:rFonts w:ascii="cambria" w:hAnsi="cambria" w:eastAsia="cambria" w:cs="cambria"/>
+          <w:b/>
+          <w:bCs/>
+          <w:color w:val="000000" w:themeColor="text1"/>
+          <w:sz w:val="22"/>
+          <w:szCs w:val="22"/>
+          <w:highlight w:val="none"/>
+        </w:rPr>
+      </w:r>
+      <w:r>
+        <w:rPr>
+          <w:b/>
+          <w:bCs/>
+          <w:color w:val="000000" w:themeColor="text1"/>
           <w:highlight w:val="none"/>
         </w:rPr>
       </w:r>
@@ -9650,11 +10003,94 @@
         <w:pBdr/>
         <w:spacing/>
         <w:ind/>
-        <w:rPr/>
-      </w:pPr>
-      <w:r>
-        <w:br/>
-        <w:br/>
+        <w:rPr>
+          <w:highlight w:val="none"/>
+        </w:rPr>
+      </w:pPr>
+      <w:r>
+        <w:rPr>
+          <w:highlight w:val="none"/>
+        </w:rPr>
+      </w:r>
+      <w:r>
+        <w:rPr>
+          <w:highlight w:val="none"/>
+        </w:rPr>
+        <mc:AlternateContent>
+          <mc:Choice Requires="wpg">
+            <w:drawing>
+              <wp:anchor xmlns:wp="http://schemas.openxmlformats.org/drawingml/2006/wordprocessingDrawing" xmlns:wp14="http://schemas.microsoft.com/office/word/2010/wordprocessingDrawing" distT="0" distB="0" distL="115200" distR="115200" simplePos="0" relativeHeight="63488" behindDoc="1" locked="0" layoutInCell="1" allowOverlap="1">
+                <wp:simplePos x="0" y="0"/>
+                <wp:positionH relativeFrom="column">
+                  <wp:posOffset>0</wp:posOffset>
+                </wp:positionH>
+                <wp:positionV relativeFrom="paragraph">
+                  <wp:posOffset>0</wp:posOffset>
+                </wp:positionV>
+                <wp:extent cx="3075600" cy="2492693"/>
+                <wp:effectExtent l="0" t="0" r="0" b="0"/>
+                <wp:wrapNone/>
+                <wp:docPr id="21" name=""/>
+                <wp:cNvGraphicFramePr>
+                  <a:graphicFrameLocks xmlns:a="http://schemas.openxmlformats.org/drawingml/2006/main" noChangeAspect="1"/>
+                </wp:cNvGraphicFramePr>
+                <a:graphic xmlns:a="http://schemas.openxmlformats.org/drawingml/2006/main">
+                  <a:graphicData uri="http://schemas.openxmlformats.org/drawingml/2006/picture">
+                    <pic:pic xmlns:pic="http://schemas.openxmlformats.org/drawingml/2006/picture">
+                      <pic:nvPicPr>
+                        <pic:cNvPr id="1174130522" name=""/>
+                        <pic:cNvPicPr>
+                          <a:picLocks noChangeAspect="1"/>
+                        </pic:cNvPicPr>
+                        <pic:nvPr/>
+                      </pic:nvPicPr>
+                      <pic:blipFill>
+                        <a:blip r:embed="rId30"/>
+                        <a:stretch/>
+                      </pic:blipFill>
+                      <pic:spPr bwMode="auto">
+                        <a:xfrm flipH="0" flipV="0">
+                          <a:off x="0" y="0"/>
+                          <a:ext cx="3075599" cy="2492692"/>
+                        </a:xfrm>
+                        <a:prstGeom prst="rect">
+                          <a:avLst/>
+                        </a:prstGeom>
+                      </pic:spPr>
+                    </pic:pic>
+                  </a:graphicData>
+                </a:graphic>
+              </wp:anchor>
+            </w:drawing>
+          </mc:Choice>
+          <mc:Fallback>
+            <w:pict>
+              <v:shapetype id="_x0000_t75" coordsize="21600,21600" o:spt="75" o:preferrelative="t" path="m@4@5l@4@11@9@11@9@5xe" filled="f" stroked="f">
+                <v:stroke joinstyle="miter"/>
+                <v:formulas>
+                  <v:f eqn="if lineDrawn pixelLineWidth 0"/>
+                  <v:f eqn="sum @0 1 0"/>
+                  <v:f eqn="sum 0 0 @1"/>
+                  <v:f eqn="prod @2 1 2"/>
+                  <v:f eqn="prod @3 21600 pixelWidth"/>
+                  <v:f eqn="prod @3 21600 pixelHeight"/>
+                  <v:f eqn="sum @0 0 1"/>
+                  <v:f eqn="prod @6 1 2"/>
+                  <v:f eqn="prod @7 21600 pixelWidth"/>
+                  <v:f eqn="sum @8 21600 0"/>
+                  <v:f eqn="prod @7 21600 pixelHeight"/>
+                  <v:f eqn="sum @10 21600 0"/>
+                </v:formulas>
+                <v:path o:extrusionok="f" gradientshapeok="t" o:connecttype="rect"/>
+                <o:lock v:ext="edit" aspectratio="t"/>
+              </v:shapetype>
+              <v:shape id="_x0000_i20" o:spid="_x0000_s20" type="#_x0000_t75" style="position:absolute;z-index:-63488;o:allowoverlap:true;o:allowincell:true;mso-position-horizontal-relative:text;margin-left:0.00pt;mso-position-horizontal:absolute;mso-position-vertical-relative:text;margin-top:0.00pt;mso-position-vertical:absolute;width:242.17pt;height:196.28pt;mso-wrap-distance-left:9.07pt;mso-wrap-distance-top:0.00pt;mso-wrap-distance-right:9.07pt;mso-wrap-distance-bottom:0.00pt;z-index:1;" stroked="false">
+                <v:imagedata r:id="rId30" o:title=""/>
+                <o:lock v:ext="edit" rotation="t"/>
+              </v:shape>
+            </w:pict>
+          </mc:Fallback>
+        </mc:AlternateContent>
       </w:r>
       <w:r>
         <w:rPr>
@@ -9690,6 +10126,387 @@
     </w:p>
     <w:p>
       <w:pPr>
+        <w:pBdr/>
+        <w:spacing/>
+        <w:ind/>
+        <w:rPr>
+          <w:highlight w:val="none"/>
+        </w:rPr>
+      </w:pPr>
+      <w:r>
+        <w:rPr>
+          <w:highlight w:val="none"/>
+        </w:rPr>
+      </w:r>
+      <w:r>
+        <w:rPr>
+          <w:highlight w:val="none"/>
+        </w:rPr>
+      </w:r>
+      <w:r>
+        <w:rPr>
+          <w:highlight w:val="none"/>
+        </w:rPr>
+      </w:r>
+    </w:p>
+    <w:p>
+      <w:pPr>
+        <w:pStyle w:val="922"/>
+        <w:pBdr/>
+        <w:spacing/>
+        <w:ind/>
+        <w:rPr/>
+      </w:pPr>
+      <w:r>
+        <w:rPr>
+          <w:highlight w:val="none"/>
+        </w:rPr>
+      </w:r>
+      <w:r>
+        <w:rPr>
+          <w:highlight w:val="none"/>
+        </w:rPr>
+      </w:r>
+      <w:r>
+        <w:rPr>
+          <w:highlight w:val="none"/>
+        </w:rPr>
+      </w:r>
+    </w:p>
+    <w:p>
+      <w:pPr>
+        <w:pStyle w:val="922"/>
+        <w:pBdr/>
+        <w:spacing/>
+        <w:ind/>
+        <w:rPr>
+          <w:highlight w:val="none"/>
+        </w:rPr>
+      </w:pPr>
+      <w:r>
+        <w:rPr>
+          <w:highlight w:val="none"/>
+        </w:rPr>
+      </w:r>
+      <w:r>
+        <w:rPr>
+          <w:highlight w:val="none"/>
+        </w:rPr>
+      </w:r>
+      <w:r>
+        <w:rPr>
+          <w:highlight w:val="none"/>
+        </w:rPr>
+      </w:r>
+    </w:p>
+    <w:p>
+      <w:pPr>
+        <w:pStyle w:val="922"/>
+        <w:pBdr/>
+        <w:spacing/>
+        <w:ind/>
+        <w:rPr>
+          <w:highlight w:val="none"/>
+        </w:rPr>
+      </w:pPr>
+      <w:r>
+        <w:rPr>
+          <w:highlight w:val="none"/>
+        </w:rPr>
+      </w:r>
+      <w:r>
+        <w:rPr>
+          <w:highlight w:val="none"/>
+        </w:rPr>
+      </w:r>
+      <w:r>
+        <w:rPr>
+          <w:highlight w:val="none"/>
+        </w:rPr>
+      </w:r>
+    </w:p>
+    <w:p>
+      <w:pPr>
+        <w:pStyle w:val="922"/>
+        <w:pBdr/>
+        <w:spacing/>
+        <w:ind/>
+        <w:rPr>
+          <w:highlight w:val="none"/>
+        </w:rPr>
+      </w:pPr>
+      <w:r>
+        <w:rPr>
+          <w:highlight w:val="none"/>
+        </w:rPr>
+      </w:r>
+      <w:r>
+        <w:rPr>
+          <w:highlight w:val="none"/>
+        </w:rPr>
+      </w:r>
+      <w:r>
+        <w:rPr>
+          <w:highlight w:val="none"/>
+        </w:rPr>
+      </w:r>
+    </w:p>
+    <w:p>
+      <w:pPr>
+        <w:pStyle w:val="922"/>
+        <w:pBdr/>
+        <w:spacing/>
+        <w:ind/>
+        <w:rPr>
+          <w:highlight w:val="none"/>
+        </w:rPr>
+      </w:pPr>
+      <w:r>
+        <w:rPr>
+          <w:highlight w:val="none"/>
+        </w:rPr>
+      </w:r>
+      <w:r>
+        <w:rPr>
+          <w:highlight w:val="none"/>
+        </w:rPr>
+      </w:r>
+      <w:r>
+        <w:rPr>
+          <w:highlight w:val="none"/>
+        </w:rPr>
+      </w:r>
+    </w:p>
+    <w:p>
+      <w:pPr>
+        <w:pStyle w:val="922"/>
+        <w:pBdr/>
+        <w:spacing/>
+        <w:ind/>
+        <w:rPr>
+          <w:highlight w:val="none"/>
+        </w:rPr>
+      </w:pPr>
+      <w:r>
+        <w:rPr>
+          <w:highlight w:val="none"/>
+        </w:rPr>
+      </w:r>
+      <w:r>
+        <w:rPr>
+          <w:highlight w:val="none"/>
+        </w:rPr>
+      </w:r>
+      <w:r>
+        <w:rPr>
+          <w:highlight w:val="none"/>
+        </w:rPr>
+      </w:r>
+    </w:p>
+    <w:p>
+      <w:pPr>
+        <w:pStyle w:val="922"/>
+        <w:pBdr/>
+        <w:spacing/>
+        <w:ind/>
+        <w:rPr>
+          <w:highlight w:val="none"/>
+        </w:rPr>
+      </w:pPr>
+      <w:r>
+        <w:rPr>
+          <w:highlight w:val="none"/>
+        </w:rPr>
+      </w:r>
+      <w:r>
+        <w:rPr>
+          <w:highlight w:val="none"/>
+        </w:rPr>
+      </w:r>
+      <w:r>
+        <w:rPr>
+          <w:highlight w:val="none"/>
+        </w:rPr>
+      </w:r>
+    </w:p>
+    <w:p>
+      <w:pPr>
+        <w:pStyle w:val="922"/>
+        <w:pBdr/>
+        <w:spacing/>
+        <w:ind/>
+        <w:rPr>
+          <w:highlight w:val="none"/>
+        </w:rPr>
+      </w:pPr>
+      <w:r>
+        <w:rPr>
+          <w:highlight w:val="none"/>
+        </w:rPr>
+      </w:r>
+      <w:r>
+        <w:rPr>
+          <w:highlight w:val="none"/>
+        </w:rPr>
+      </w:r>
+      <w:r>
+        <w:rPr>
+          <w:highlight w:val="none"/>
+        </w:rPr>
+      </w:r>
+    </w:p>
+    <w:p>
+      <w:pPr>
+        <w:pStyle w:val="922"/>
+        <w:pBdr/>
+        <w:spacing/>
+        <w:ind/>
+        <w:rPr>
+          <w:highlight w:val="none"/>
+        </w:rPr>
+      </w:pPr>
+      <w:r>
+        <w:rPr>
+          <w:highlight w:val="none"/>
+        </w:rPr>
+      </w:r>
+      <w:r>
+        <w:rPr>
+          <w:highlight w:val="none"/>
+        </w:rPr>
+      </w:r>
+      <w:r>
+        <w:rPr>
+          <w:highlight w:val="none"/>
+        </w:rPr>
+      </w:r>
+    </w:p>
+    <w:p>
+      <w:pPr>
+        <w:pStyle w:val="922"/>
+        <w:pBdr/>
+        <w:spacing/>
+        <w:ind/>
+        <w:rPr>
+          <w:highlight w:val="none"/>
+        </w:rPr>
+      </w:pPr>
+      <w:r>
+        <w:rPr>
+          <w:highlight w:val="none"/>
+        </w:rPr>
+      </w:r>
+      <w:r>
+        <w:rPr>
+          <w:highlight w:val="none"/>
+        </w:rPr>
+      </w:r>
+      <w:r>
+        <w:rPr>
+          <w:highlight w:val="none"/>
+        </w:rPr>
+      </w:r>
+    </w:p>
+    <w:p>
+      <w:pPr>
+        <w:pStyle w:val="922"/>
+        <w:pBdr/>
+        <w:spacing/>
+        <w:ind/>
+        <w:rPr>
+          <w:highlight w:val="none"/>
+        </w:rPr>
+      </w:pPr>
+      <w:r>
+        <w:rPr>
+          <w:highlight w:val="none"/>
+        </w:rPr>
+      </w:r>
+      <w:r>
+        <w:rPr>
+          <w:highlight w:val="none"/>
+        </w:rPr>
+      </w:r>
+      <w:r>
+        <w:rPr>
+          <w:highlight w:val="none"/>
+        </w:rPr>
+      </w:r>
+    </w:p>
+    <w:p>
+      <w:pPr>
+        <w:pStyle w:val="922"/>
+        <w:pBdr/>
+        <w:spacing/>
+        <w:ind/>
+        <w:rPr>
+          <w:highlight w:val="none"/>
+        </w:rPr>
+      </w:pPr>
+      <w:r>
+        <w:rPr>
+          <w:highlight w:val="none"/>
+        </w:rPr>
+      </w:r>
+      <w:r>
+        <w:rPr>
+          <w:highlight w:val="none"/>
+        </w:rPr>
+      </w:r>
+      <w:r>
+        <w:rPr>
+          <w:highlight w:val="none"/>
+        </w:rPr>
+      </w:r>
+    </w:p>
+    <w:p>
+      <w:pPr>
+        <w:pStyle w:val="922"/>
+        <w:pBdr/>
+        <w:spacing/>
+        <w:ind/>
+        <w:rPr>
+          <w:highlight w:val="none"/>
+        </w:rPr>
+      </w:pPr>
+      <w:r>
+        <w:br/>
+      </w:r>
+      <w:r>
+        <w:rPr>
+          <w:highlight w:val="none"/>
+        </w:rPr>
+      </w:r>
+      <w:r/>
+    </w:p>
+    <w:p>
+      <w:pPr>
+        <w:pStyle w:val="922"/>
+        <w:pBdr/>
+        <w:spacing/>
+        <w:ind/>
+        <w:rPr>
+          <w:highlight w:val="none"/>
+        </w:rPr>
+      </w:pPr>
+      <w:r>
+        <w:rPr>
+          <w:highlight w:val="none"/>
+        </w:rPr>
+      </w:r>
+      <w:r>
+        <w:rPr>
+          <w:highlight w:val="none"/>
+        </w:rPr>
+      </w:r>
+      <w:r>
+        <w:rPr>
+          <w:highlight w:val="none"/>
+        </w:rPr>
+      </w:r>
+    </w:p>
+    <w:p>
+      <w:pPr>
         <w:pStyle w:val="922"/>
         <w:pBdr/>
         <w:spacing/>
@@ -9711,7 +10528,11 @@
           <w:highlight w:val="none"/>
         </w:rPr>
       </w:r>
-      <w:r/>
+      <w:r>
+        <w:rPr>
+          <w:highlight w:val="none"/>
+        </w:rPr>
+      </w:r>
     </w:p>
     <w:p>
       <w:pPr>

</xml_diff>